<commit_message>
added citation with visual editing mode
</commit_message>
<xml_diff>
--- a/analysis/paper/paper.docx
+++ b/analysis/paper/paper.docx
@@ -74,7 +74,7 @@
         <w:pStyle w:val="Date"/>
       </w:pPr>
       <w:r>
-        <w:t xml:space="preserve">29</w:t>
+        <w:t xml:space="preserve">30</w:t>
       </w:r>
       <w:r>
         <w:t xml:space="preserve"> </w:t>
@@ -222,13 +222,13 @@
         <w:pStyle w:val="FirstParagraph"/>
       </w:pPr>
       <w:r>
-        <w:t xml:space="preserve">Here is a citation</w:t>
-      </w:r>
-      <w:r>
-        <w:t xml:space="preserve"> </w:t>
-      </w:r>
-      <w:r>
-        <w:t xml:space="preserve">(Marwick, 2017)</w:t>
+        <w:t xml:space="preserve">This is a replication of figure 2A from</w:t>
+      </w:r>
+      <w:r>
+        <w:rPr>
+          <w:vertAlign w:val="superscript"/>
+        </w:rPr>
+        <w:t xml:space="preserve">1</w:t>
       </w:r>
     </w:p>
     <w:bookmarkEnd w:id="21"/>
@@ -481,7 +481,7 @@
       </w:r>
     </w:p>
     <w:bookmarkEnd w:id="29"/>
-    <w:bookmarkStart w:id="34" w:name="references"/>
+    <w:bookmarkStart w:id="33" w:name="references"/>
     <w:p>
       <w:pPr>
         <w:pStyle w:val="Heading1"/>
@@ -499,35 +499,56 @@
         <w:t xml:space="preserve">References</w:t>
       </w:r>
     </w:p>
-    <w:bookmarkStart w:id="32" w:name="refs"/>
-    <w:bookmarkStart w:id="31" w:name="ref-Marwick2017"/>
+    <w:bookmarkStart w:id="31" w:name="refs"/>
+    <w:bookmarkStart w:id="30" w:name="ref-hirt2017"/>
     <w:p>
       <w:pPr>
         <w:pStyle w:val="Bibliography"/>
       </w:pPr>
       <w:r>
-        <w:t xml:space="preserve">Marwick, B., 2017. Computational reproducibility in archaeological research: Basic principles and a case study of their implementation. Journal of Archaeological Method and Theory 24, 424–450.</w:t>
+        <w:t xml:space="preserve">1.</w:t>
       </w:r>
       <w:r>
         <w:t xml:space="preserve"> </w:t>
       </w:r>
-      <w:hyperlink r:id="rId30">
-        <w:r>
-          <w:rPr>
-            <w:rStyle w:val="Hyperlink"/>
-          </w:rPr>
-          <w:t xml:space="preserve">https://doi.org/10.1007/s10816-015-9272-9</w:t>
-        </w:r>
-      </w:hyperlink>
+      <w:r>
+        <w:t xml:space="preserve">	</w:t>
+      </w:r>
+      <w:r>
+        <w:t xml:space="preserve">Hirt, M. R., Jetz, W., Rall, B. C. &amp; Brose, U. A general scaling law reveals why the largest animals are not the fastest.</w:t>
+      </w:r>
+      <w:r>
+        <w:t xml:space="preserve"> </w:t>
+      </w:r>
+      <w:r>
+        <w:rPr>
+          <w:iCs/>
+          <w:i/>
+        </w:rPr>
+        <w:t xml:space="preserve">Nature Ecology &amp; Evolution</w:t>
+      </w:r>
+      <w:r>
+        <w:t xml:space="preserve"> </w:t>
+      </w:r>
+      <w:r>
+        <w:rPr>
+          <w:bCs/>
+          <w:b/>
+        </w:rPr>
+        <w:t xml:space="preserve">1</w:t>
+      </w:r>
+      <w:r>
+        <w:t xml:space="preserve">, 1116–1122 (2017).</w:t>
+      </w:r>
     </w:p>
+    <w:bookmarkEnd w:id="30"/>
     <w:bookmarkEnd w:id="31"/>
-    <w:bookmarkEnd w:id="32"/>
     <w:p>
       <w:r>
         <w:br w:type="page"/>
       </w:r>
     </w:p>
-    <w:bookmarkStart w:id="33" w:name="colophon"/>
+    <w:bookmarkStart w:id="32" w:name="colophon"/>
     <w:p>
       <w:pPr>
         <w:pStyle w:val="Heading3"/>
@@ -550,7 +571,7 @@
         <w:pStyle w:val="FirstParagraph"/>
       </w:pPr>
       <w:r>
-        <w:t xml:space="preserve">This report was generated on 2021-11-29 11:49:35 using the following computational environment and dependencies:</w:t>
+        <w:t xml:space="preserve">This report was generated on 2021-11-30 09:30:09 using the following computational environment and dependencies:</w:t>
       </w:r>
     </w:p>
     <w:p>
@@ -669,7 +690,7 @@
         <w:rPr>
           <w:rStyle w:val="VerbatimChar"/>
         </w:rPr>
-        <w:t xml:space="preserve">#&gt;  date     2021-11-29</w:t>
+        <w:t xml:space="preserve">#&gt;  date     2021-11-30</w:t>
       </w:r>
       <w:r>
         <w:br/>
@@ -1291,11 +1312,11 @@
         <w:rPr>
           <w:rStyle w:val="VerbatimChar"/>
         </w:rPr>
-        <w:t xml:space="preserve">#&gt; Head:     [616267f] 2021-11-29: fitted maxspeed model to data</w:t>
+        <w:t xml:space="preserve">#&gt; Head:     [e2b7c04] 2021-11-29: Knitted</w:t>
       </w:r>
     </w:p>
+    <w:bookmarkEnd w:id="32"/>
     <w:bookmarkEnd w:id="33"/>
-    <w:bookmarkEnd w:id="34"/>
     <w:sectPr>
       <w:pgSz w:w="12240" w:h="15840"/>
       <w:pgMar w:top="1440" w:right="1440" w:bottom="1440" w:left="1440" w:header="720" w:footer="720" w:gutter="0"/>

</xml_diff>

<commit_message>
updated description, license, readme, deleted boilerplate chunks
</commit_message>
<xml_diff>
--- a/analysis/paper/paper.docx
+++ b/analysis/paper/paper.docx
@@ -7,19 +7,43 @@
         <w:pStyle w:val="Title"/>
       </w:pPr>
       <w:r>
-        <w:t xml:space="preserve">Title</w:t>
+        <w:t xml:space="preserve">Data</w:t>
       </w:r>
       <w:r>
         <w:t xml:space="preserve"> </w:t>
       </w:r>
       <w:r>
-        <w:t xml:space="preserve">Goes</w:t>
+        <w:t xml:space="preserve">Analysis</w:t>
       </w:r>
       <w:r>
         <w:t xml:space="preserve"> </w:t>
       </w:r>
       <w:r>
-        <w:t xml:space="preserve">Here</w:t>
+        <w:t xml:space="preserve">Replication</w:t>
+      </w:r>
+      <w:r>
+        <w:t xml:space="preserve"> </w:t>
+      </w:r>
+      <w:r>
+        <w:t xml:space="preserve">of</w:t>
+      </w:r>
+      <w:r>
+        <w:t xml:space="preserve"> </w:t>
+      </w:r>
+      <w:r>
+        <w:t xml:space="preserve">Hirt</w:t>
+      </w:r>
+      <w:r>
+        <w:t xml:space="preserve"> </w:t>
+      </w:r>
+      <w:r>
+        <w:t xml:space="preserve">et</w:t>
+      </w:r>
+      <w:r>
+        <w:t xml:space="preserve"> </w:t>
+      </w:r>
+      <w:r>
+        <w:t xml:space="preserve">al. 2017</w:t>
       </w:r>
     </w:p>
     <w:p>
@@ -60,7 +84,7 @@
         <w:t xml:space="preserve"> </w:t>
       </w:r>
       <w:r>
-        <w:t xml:space="preserve">Yourfirstname Yourlastname</w:t>
+        <w:t xml:space="preserve">Gabe Preising</w:t>
       </w:r>
       <w:r>
         <w:rPr>
@@ -282,7 +306,7 @@
       </w:r>
     </w:p>
     <w:bookmarkEnd w:id="23"/>
-    <w:bookmarkStart w:id="26" w:name="results"/>
+    <w:bookmarkStart w:id="25" w:name="results"/>
     <w:p>
       <w:pPr>
         <w:pStyle w:val="Heading1"/>
@@ -361,988 +385,905 @@
         <w:t xml:space="preserve">1</w:t>
       </w:r>
     </w:p>
+    <w:bookmarkEnd w:id="25"/>
+    <w:bookmarkStart w:id="26" w:name="discussion"/>
     <w:p>
       <w:pPr>
-        <w:pStyle w:val="CaptionedFigure"/>
-      </w:pPr>
-      <w:r>
-        <w:drawing>
-          <wp:inline>
-            <wp:extent cx="5943600" cy="4754880"/>
-            <wp:effectExtent b="0" l="0" r="0" t="0"/>
-            <wp:docPr descr="Figure 4.2: A plot of random numbers" title="" id="1" name="Picture"/>
-            <a:graphic>
-              <a:graphicData uri="http://schemas.openxmlformats.org/drawingml/2006/picture">
-                <pic:pic>
-                  <pic:nvPicPr>
-                    <pic:cNvPr descr="../figures/demo-plot-1.png" id="0" name="Picture"/>
-                    <pic:cNvPicPr>
-                      <a:picLocks noChangeArrowheads="1" noChangeAspect="1"/>
-                    </pic:cNvPicPr>
-                  </pic:nvPicPr>
-                  <pic:blipFill>
-                    <a:blip r:embed="rId25"/>
-                    <a:stretch>
-                      <a:fillRect/>
-                    </a:stretch>
-                  </pic:blipFill>
-                  <pic:spPr bwMode="auto">
-                    <a:xfrm>
-                      <a:off x="0" y="0"/>
-                      <a:ext cx="5943600" cy="4754880"/>
-                    </a:xfrm>
-                    <a:prstGeom prst="rect">
-                      <a:avLst/>
-                    </a:prstGeom>
-                    <a:noFill/>
-                    <a:ln w="9525">
-                      <a:noFill/>
-                      <a:headEnd/>
-                      <a:tailEnd/>
-                    </a:ln>
-                  </pic:spPr>
-                </pic:pic>
-              </a:graphicData>
-            </a:graphic>
-          </wp:inline>
-        </w:drawing>
+        <w:pStyle w:val="Heading1"/>
+      </w:pPr>
+      <w:r>
+        <w:rPr>
+          <w:rStyle w:val="SectionNumber"/>
+        </w:rPr>
+        <w:t xml:space="preserve">5</w:t>
+      </w:r>
+      <w:r>
+        <w:tab/>
+      </w:r>
+      <w:r>
+        <w:t xml:space="preserve">Discussion</w:t>
+      </w:r>
+    </w:p>
+    <w:bookmarkEnd w:id="26"/>
+    <w:bookmarkStart w:id="27" w:name="conclusion"/>
+    <w:p>
+      <w:pPr>
+        <w:pStyle w:val="Heading1"/>
+      </w:pPr>
+      <w:r>
+        <w:rPr>
+          <w:rStyle w:val="SectionNumber"/>
+        </w:rPr>
+        <w:t xml:space="preserve">6</w:t>
+      </w:r>
+      <w:r>
+        <w:tab/>
+      </w:r>
+      <w:r>
+        <w:t xml:space="preserve">Conclusion</w:t>
+      </w:r>
+    </w:p>
+    <w:bookmarkEnd w:id="27"/>
+    <w:bookmarkStart w:id="28" w:name="acknowledgements"/>
+    <w:p>
+      <w:pPr>
+        <w:pStyle w:val="Heading1"/>
+      </w:pPr>
+      <w:r>
+        <w:rPr>
+          <w:rStyle w:val="SectionNumber"/>
+        </w:rPr>
+        <w:t xml:space="preserve">7</w:t>
+      </w:r>
+      <w:r>
+        <w:tab/>
+      </w:r>
+      <w:r>
+        <w:t xml:space="preserve">Acknowledgements</w:t>
       </w:r>
     </w:p>
     <w:p>
-      <w:pPr>
-        <w:pStyle w:val="ImageCaption"/>
-      </w:pPr>
-      <w:r>
-        <w:t xml:space="preserve">Figure 4.2: A plot of random numbers</w:t>
+      <w:r>
+        <w:br w:type="page"/>
+      </w:r>
+    </w:p>
+    <w:bookmarkEnd w:id="28"/>
+    <w:bookmarkStart w:id="32" w:name="references"/>
+    <w:p>
+      <w:pPr>
+        <w:pStyle w:val="Heading1"/>
+      </w:pPr>
+      <w:r>
+        <w:rPr>
+          <w:rStyle w:val="SectionNumber"/>
+        </w:rPr>
+        <w:t xml:space="preserve">8</w:t>
+      </w:r>
+      <w:r>
+        <w:tab/>
+      </w:r>
+      <w:r>
+        <w:t xml:space="preserve">References</w:t>
+      </w:r>
+    </w:p>
+    <w:bookmarkStart w:id="30" w:name="refs"/>
+    <w:bookmarkStart w:id="29" w:name="ref-hirt2017"/>
+    <w:p>
+      <w:pPr>
+        <w:pStyle w:val="Bibliography"/>
+      </w:pPr>
+      <w:r>
+        <w:t xml:space="preserve">1.</w:t>
+      </w:r>
+      <w:r>
+        <w:t xml:space="preserve"> </w:t>
+      </w:r>
+      <w:r>
+        <w:t xml:space="preserve">	</w:t>
+      </w:r>
+      <w:r>
+        <w:t xml:space="preserve">Hirt, M. R., Jetz, W., Rall, B. C. &amp; Brose, U. A general scaling law reveals why the largest animals are not the fastest.</w:t>
+      </w:r>
+      <w:r>
+        <w:t xml:space="preserve"> </w:t>
+      </w:r>
+      <w:r>
+        <w:rPr>
+          <w:iCs/>
+          <w:i/>
+        </w:rPr>
+        <w:t xml:space="preserve">Nature Ecology &amp; Evolution</w:t>
+      </w:r>
+      <w:r>
+        <w:t xml:space="preserve"> </w:t>
+      </w:r>
+      <w:r>
+        <w:rPr>
+          <w:bCs/>
+          <w:b/>
+        </w:rPr>
+        <w:t xml:space="preserve">1</w:t>
+      </w:r>
+      <w:r>
+        <w:t xml:space="preserve">, 1116–1122 (2017).</w:t>
+      </w:r>
+    </w:p>
+    <w:bookmarkEnd w:id="29"/>
+    <w:bookmarkEnd w:id="30"/>
+    <w:p>
+      <w:r>
+        <w:br w:type="page"/>
+      </w:r>
+    </w:p>
+    <w:bookmarkStart w:id="31" w:name="colophon"/>
+    <w:p>
+      <w:pPr>
+        <w:pStyle w:val="Heading3"/>
+      </w:pPr>
+      <w:r>
+        <w:rPr>
+          <w:rStyle w:val="SectionNumber"/>
+        </w:rPr>
+        <w:t xml:space="preserve">8.0.1</w:t>
+      </w:r>
+      <w:r>
+        <w:tab/>
+      </w:r>
+      <w:r>
+        <w:t xml:space="preserve">Colophon</w:t>
       </w:r>
     </w:p>
     <w:p>
       <w:pPr>
-        <w:pStyle w:val="BodyText"/>
-      </w:pPr>
-      <w:r>
-        <w:t xml:space="preserve">Figure</w:t>
-      </w:r>
-      <w:r>
-        <w:t xml:space="preserve"> </w:t>
-      </w:r>
-      <w:r>
-        <w:t xml:space="preserve">4.2</w:t>
-      </w:r>
-      <w:r>
-        <w:t xml:space="preserve"> </w:t>
-      </w:r>
-      <w:r>
-        <w:t xml:space="preserve">shows how we can have a caption and cross-reference for a plot</w:t>
+        <w:pStyle w:val="FirstParagraph"/>
+      </w:pPr>
+      <w:r>
+        <w:t xml:space="preserve">This report was generated on 2021-11-30 10:17:26 using the following computational environment and dependencies:</w:t>
       </w:r>
     </w:p>
     <w:p>
       <w:pPr>
-        <w:pStyle w:val="BodyText"/>
-      </w:pPr>
-      <w:r>
-        <w:t xml:space="preserve">Here is an example of inline code 3.14 in the middle of a sentence.</w:t>
-      </w:r>
-    </w:p>
-    <w:bookmarkEnd w:id="26"/>
-    <w:bookmarkStart w:id="27" w:name="discussion"/>
-    <w:p>
-      <w:pPr>
-        <w:pStyle w:val="Heading1"/>
-      </w:pPr>
-      <w:r>
-        <w:rPr>
-          <w:rStyle w:val="SectionNumber"/>
-        </w:rPr>
-        <w:t xml:space="preserve">5</w:t>
-      </w:r>
-      <w:r>
-        <w:tab/>
-      </w:r>
-      <w:r>
-        <w:t xml:space="preserve">Discussion</w:t>
-      </w:r>
-    </w:p>
-    <w:bookmarkEnd w:id="27"/>
-    <w:bookmarkStart w:id="28" w:name="conclusion"/>
-    <w:p>
-      <w:pPr>
-        <w:pStyle w:val="Heading1"/>
-      </w:pPr>
-      <w:r>
-        <w:rPr>
-          <w:rStyle w:val="SectionNumber"/>
-        </w:rPr>
-        <w:t xml:space="preserve">6</w:t>
-      </w:r>
-      <w:r>
-        <w:tab/>
-      </w:r>
-      <w:r>
-        <w:t xml:space="preserve">Conclusion</w:t>
-      </w:r>
-    </w:p>
-    <w:bookmarkEnd w:id="28"/>
-    <w:bookmarkStart w:id="29" w:name="acknowledgements"/>
-    <w:p>
-      <w:pPr>
-        <w:pStyle w:val="Heading1"/>
-      </w:pPr>
-      <w:r>
-        <w:rPr>
-          <w:rStyle w:val="SectionNumber"/>
-        </w:rPr>
-        <w:t xml:space="preserve">7</w:t>
-      </w:r>
-      <w:r>
-        <w:tab/>
-      </w:r>
-      <w:r>
-        <w:t xml:space="preserve">Acknowledgements</w:t>
+        <w:pStyle w:val="SourceCode"/>
+      </w:pPr>
+      <w:r>
+        <w:rPr>
+          <w:rStyle w:val="VerbatimChar"/>
+        </w:rPr>
+        <w:t xml:space="preserve">#&gt; ─ Session info  👩🏻‍🦲  🕠  🧒🏼   ─────────────────────────────────────────────────</w:t>
+      </w:r>
+      <w:r>
+        <w:br/>
+      </w:r>
+      <w:r>
+        <w:rPr>
+          <w:rStyle w:val="VerbatimChar"/>
+        </w:rPr>
+        <w:t xml:space="preserve">#&gt;  hash: woman: light skin tone, bald, five-thirty, child: medium-light skin tone</w:t>
+      </w:r>
+      <w:r>
+        <w:br/>
+      </w:r>
+      <w:r>
+        <w:rPr>
+          <w:rStyle w:val="VerbatimChar"/>
+        </w:rPr>
+        <w:t xml:space="preserve">#&gt; </w:t>
+      </w:r>
+      <w:r>
+        <w:br/>
+      </w:r>
+      <w:r>
+        <w:rPr>
+          <w:rStyle w:val="VerbatimChar"/>
+        </w:rPr>
+        <w:t xml:space="preserve">#&gt;  setting  value</w:t>
+      </w:r>
+      <w:r>
+        <w:br/>
+      </w:r>
+      <w:r>
+        <w:rPr>
+          <w:rStyle w:val="VerbatimChar"/>
+        </w:rPr>
+        <w:t xml:space="preserve">#&gt;  version  R version 4.1.1 (2021-08-10)</w:t>
+      </w:r>
+      <w:r>
+        <w:br/>
+      </w:r>
+      <w:r>
+        <w:rPr>
+          <w:rStyle w:val="VerbatimChar"/>
+        </w:rPr>
+        <w:t xml:space="preserve">#&gt;  os       macOS Big Sur 10.16</w:t>
+      </w:r>
+      <w:r>
+        <w:br/>
+      </w:r>
+      <w:r>
+        <w:rPr>
+          <w:rStyle w:val="VerbatimChar"/>
+        </w:rPr>
+        <w:t xml:space="preserve">#&gt;  system   x86_64, darwin17.0</w:t>
+      </w:r>
+      <w:r>
+        <w:br/>
+      </w:r>
+      <w:r>
+        <w:rPr>
+          <w:rStyle w:val="VerbatimChar"/>
+        </w:rPr>
+        <w:t xml:space="preserve">#&gt;  ui       X11</w:t>
+      </w:r>
+      <w:r>
+        <w:br/>
+      </w:r>
+      <w:r>
+        <w:rPr>
+          <w:rStyle w:val="VerbatimChar"/>
+        </w:rPr>
+        <w:t xml:space="preserve">#&gt;  language (EN)</w:t>
+      </w:r>
+      <w:r>
+        <w:br/>
+      </w:r>
+      <w:r>
+        <w:rPr>
+          <w:rStyle w:val="VerbatimChar"/>
+        </w:rPr>
+        <w:t xml:space="preserve">#&gt;  collate  en_US.UTF-8</w:t>
+      </w:r>
+      <w:r>
+        <w:br/>
+      </w:r>
+      <w:r>
+        <w:rPr>
+          <w:rStyle w:val="VerbatimChar"/>
+        </w:rPr>
+        <w:t xml:space="preserve">#&gt;  ctype    en_US.UTF-8</w:t>
+      </w:r>
+      <w:r>
+        <w:br/>
+      </w:r>
+      <w:r>
+        <w:rPr>
+          <w:rStyle w:val="VerbatimChar"/>
+        </w:rPr>
+        <w:t xml:space="preserve">#&gt;  tz       America/Los_Angeles</w:t>
+      </w:r>
+      <w:r>
+        <w:br/>
+      </w:r>
+      <w:r>
+        <w:rPr>
+          <w:rStyle w:val="VerbatimChar"/>
+        </w:rPr>
+        <w:t xml:space="preserve">#&gt;  date     2021-11-30</w:t>
+      </w:r>
+      <w:r>
+        <w:br/>
+      </w:r>
+      <w:r>
+        <w:rPr>
+          <w:rStyle w:val="VerbatimChar"/>
+        </w:rPr>
+        <w:t xml:space="preserve">#&gt;  pandoc   2.11.4 @ /private/var/folders/q1/p49blfh10mb757vn308yc7v00000gn/T/AppTranslocation/69BA6565-7009-4305-8BA7-24AB1C7A2A47/d/RStudio.app/Contents/MacOS/pandoc/ (via rmarkdown)</w:t>
+      </w:r>
+      <w:r>
+        <w:br/>
+      </w:r>
+      <w:r>
+        <w:rPr>
+          <w:rStyle w:val="VerbatimChar"/>
+        </w:rPr>
+        <w:t xml:space="preserve">#&gt; </w:t>
+      </w:r>
+      <w:r>
+        <w:br/>
+      </w:r>
+      <w:r>
+        <w:rPr>
+          <w:rStyle w:val="VerbatimChar"/>
+        </w:rPr>
+        <w:t xml:space="preserve">#&gt; ─ Packages ───────────────────────────────────────────────────────────────────</w:t>
+      </w:r>
+      <w:r>
+        <w:br/>
+      </w:r>
+      <w:r>
+        <w:rPr>
+          <w:rStyle w:val="VerbatimChar"/>
+        </w:rPr>
+        <w:t xml:space="preserve">#&gt;  package     * version    date (UTC) lib source</w:t>
+      </w:r>
+      <w:r>
+        <w:br/>
+      </w:r>
+      <w:r>
+        <w:rPr>
+          <w:rStyle w:val="VerbatimChar"/>
+        </w:rPr>
+        <w:t xml:space="preserve">#&gt;  assertthat    0.2.1      2019-03-21 [1] CRAN (R 4.1.0)</w:t>
+      </w:r>
+      <w:r>
+        <w:br/>
+      </w:r>
+      <w:r>
+        <w:rPr>
+          <w:rStyle w:val="VerbatimChar"/>
+        </w:rPr>
+        <w:t xml:space="preserve">#&gt;  bookdown      0.24       2021-09-02 [1] CRAN (R 4.1.0)</w:t>
+      </w:r>
+      <w:r>
+        <w:br/>
+      </w:r>
+      <w:r>
+        <w:rPr>
+          <w:rStyle w:val="VerbatimChar"/>
+        </w:rPr>
+        <w:t xml:space="preserve">#&gt;  cachem        1.0.6      2021-08-19 [1] CRAN (R 4.1.0)</w:t>
+      </w:r>
+      <w:r>
+        <w:br/>
+      </w:r>
+      <w:r>
+        <w:rPr>
+          <w:rStyle w:val="VerbatimChar"/>
+        </w:rPr>
+        <w:t xml:space="preserve">#&gt;  callr         3.7.0      2021-04-20 [1] CRAN (R 4.1.0)</w:t>
+      </w:r>
+      <w:r>
+        <w:br/>
+      </w:r>
+      <w:r>
+        <w:rPr>
+          <w:rStyle w:val="VerbatimChar"/>
+        </w:rPr>
+        <w:t xml:space="preserve">#&gt;  cli           3.1.0      2021-10-27 [1] CRAN (R 4.1.0)</w:t>
+      </w:r>
+      <w:r>
+        <w:br/>
+      </w:r>
+      <w:r>
+        <w:rPr>
+          <w:rStyle w:val="VerbatimChar"/>
+        </w:rPr>
+        <w:t xml:space="preserve">#&gt;  colorspace    2.0-2      2021-06-24 [1] CRAN (R 4.1.0)</w:t>
+      </w:r>
+      <w:r>
+        <w:br/>
+      </w:r>
+      <w:r>
+        <w:rPr>
+          <w:rStyle w:val="VerbatimChar"/>
+        </w:rPr>
+        <w:t xml:space="preserve">#&gt;  crayon        1.4.2      2021-10-29 [1] CRAN (R 4.1.0)</w:t>
+      </w:r>
+      <w:r>
+        <w:br/>
+      </w:r>
+      <w:r>
+        <w:rPr>
+          <w:rStyle w:val="VerbatimChar"/>
+        </w:rPr>
+        <w:t xml:space="preserve">#&gt;  DBI           1.1.1      2021-01-15 [1] CRAN (R 4.1.0)</w:t>
+      </w:r>
+      <w:r>
+        <w:br/>
+      </w:r>
+      <w:r>
+        <w:rPr>
+          <w:rStyle w:val="VerbatimChar"/>
+        </w:rPr>
+        <w:t xml:space="preserve">#&gt;  desc          1.4.0      2021-09-28 [1] CRAN (R 4.1.0)</w:t>
+      </w:r>
+      <w:r>
+        <w:br/>
+      </w:r>
+      <w:r>
+        <w:rPr>
+          <w:rStyle w:val="VerbatimChar"/>
+        </w:rPr>
+        <w:t xml:space="preserve">#&gt;  devtools      2.4.2      2021-06-07 [1] CRAN (R 4.1.0)</w:t>
+      </w:r>
+      <w:r>
+        <w:br/>
+      </w:r>
+      <w:r>
+        <w:rPr>
+          <w:rStyle w:val="VerbatimChar"/>
+        </w:rPr>
+        <w:t xml:space="preserve">#&gt;  digest        0.6.28     2021-09-23 [1] CRAN (R 4.1.0)</w:t>
+      </w:r>
+      <w:r>
+        <w:br/>
+      </w:r>
+      <w:r>
+        <w:rPr>
+          <w:rStyle w:val="VerbatimChar"/>
+        </w:rPr>
+        <w:t xml:space="preserve">#&gt;  dplyr       * 1.0.7      2021-06-18 [1] CRAN (R 4.1.0)</w:t>
+      </w:r>
+      <w:r>
+        <w:br/>
+      </w:r>
+      <w:r>
+        <w:rPr>
+          <w:rStyle w:val="VerbatimChar"/>
+        </w:rPr>
+        <w:t xml:space="preserve">#&gt;  ellipsis      0.3.2      2021-04-29 [1] CRAN (R 4.1.0)</w:t>
+      </w:r>
+      <w:r>
+        <w:br/>
+      </w:r>
+      <w:r>
+        <w:rPr>
+          <w:rStyle w:val="VerbatimChar"/>
+        </w:rPr>
+        <w:t xml:space="preserve">#&gt;  evaluate      0.14       2019-05-28 [1] CRAN (R 4.1.0)</w:t>
+      </w:r>
+      <w:r>
+        <w:br/>
+      </w:r>
+      <w:r>
+        <w:rPr>
+          <w:rStyle w:val="VerbatimChar"/>
+        </w:rPr>
+        <w:t xml:space="preserve">#&gt;  fansi         0.5.0      2021-05-25 [1] CRAN (R 4.1.0)</w:t>
+      </w:r>
+      <w:r>
+        <w:br/>
+      </w:r>
+      <w:r>
+        <w:rPr>
+          <w:rStyle w:val="VerbatimChar"/>
+        </w:rPr>
+        <w:t xml:space="preserve">#&gt;  farver        2.1.0      2021-02-28 [1] CRAN (R 4.1.0)</w:t>
+      </w:r>
+      <w:r>
+        <w:br/>
+      </w:r>
+      <w:r>
+        <w:rPr>
+          <w:rStyle w:val="VerbatimChar"/>
+        </w:rPr>
+        <w:t xml:space="preserve">#&gt;  fastmap       1.1.0      2021-01-25 [1] CRAN (R 4.1.0)</w:t>
+      </w:r>
+      <w:r>
+        <w:br/>
+      </w:r>
+      <w:r>
+        <w:rPr>
+          <w:rStyle w:val="VerbatimChar"/>
+        </w:rPr>
+        <w:t xml:space="preserve">#&gt;  fs            1.5.0      2020-07-31 [1] CRAN (R 4.1.0)</w:t>
+      </w:r>
+      <w:r>
+        <w:br/>
+      </w:r>
+      <w:r>
+        <w:rPr>
+          <w:rStyle w:val="VerbatimChar"/>
+        </w:rPr>
+        <w:t xml:space="preserve">#&gt;  generics      0.1.0      2020-10-31 [1] CRAN (R 4.1.0)</w:t>
+      </w:r>
+      <w:r>
+        <w:br/>
+      </w:r>
+      <w:r>
+        <w:rPr>
+          <w:rStyle w:val="VerbatimChar"/>
+        </w:rPr>
+        <w:t xml:space="preserve">#&gt;  ggplot2     * 3.3.5      2021-06-25 [1] CRAN (R 4.1.0)</w:t>
+      </w:r>
+      <w:r>
+        <w:br/>
+      </w:r>
+      <w:r>
+        <w:rPr>
+          <w:rStyle w:val="VerbatimChar"/>
+        </w:rPr>
+        <w:t xml:space="preserve">#&gt;  glue          1.5.0      2021-11-07 [1] CRAN (R 4.1.0)</w:t>
+      </w:r>
+      <w:r>
+        <w:br/>
+      </w:r>
+      <w:r>
+        <w:rPr>
+          <w:rStyle w:val="VerbatimChar"/>
+        </w:rPr>
+        <w:t xml:space="preserve">#&gt;  gtable        0.3.0      2019-03-25 [1] CRAN (R 4.1.0)</w:t>
+      </w:r>
+      <w:r>
+        <w:br/>
+      </w:r>
+      <w:r>
+        <w:rPr>
+          <w:rStyle w:val="VerbatimChar"/>
+        </w:rPr>
+        <w:t xml:space="preserve">#&gt;  highr         0.9        2021-04-16 [1] CRAN (R 4.1.0)</w:t>
+      </w:r>
+      <w:r>
+        <w:br/>
+      </w:r>
+      <w:r>
+        <w:rPr>
+          <w:rStyle w:val="VerbatimChar"/>
+        </w:rPr>
+        <w:t xml:space="preserve">#&gt;  htmltools     0.5.2      2021-08-25 [1] CRAN (R 4.1.0)</w:t>
+      </w:r>
+      <w:r>
+        <w:br/>
+      </w:r>
+      <w:r>
+        <w:rPr>
+          <w:rStyle w:val="VerbatimChar"/>
+        </w:rPr>
+        <w:t xml:space="preserve">#&gt;  knitr         1.36       2021-09-29 [1] CRAN (R 4.1.0)</w:t>
+      </w:r>
+      <w:r>
+        <w:br/>
+      </w:r>
+      <w:r>
+        <w:rPr>
+          <w:rStyle w:val="VerbatimChar"/>
+        </w:rPr>
+        <w:t xml:space="preserve">#&gt;  lifecycle     1.0.1      2021-09-24 [1] CRAN (R 4.1.0)</w:t>
+      </w:r>
+      <w:r>
+        <w:br/>
+      </w:r>
+      <w:r>
+        <w:rPr>
+          <w:rStyle w:val="VerbatimChar"/>
+        </w:rPr>
+        <w:t xml:space="preserve">#&gt;  magrittr      2.0.1      2020-11-17 [1] CRAN (R 4.1.0)</w:t>
+      </w:r>
+      <w:r>
+        <w:br/>
+      </w:r>
+      <w:r>
+        <w:rPr>
+          <w:rStyle w:val="VerbatimChar"/>
+        </w:rPr>
+        <w:t xml:space="preserve">#&gt;  maxspeed    * 0.0.0.9000 2021-11-29 [1] local</w:t>
+      </w:r>
+      <w:r>
+        <w:br/>
+      </w:r>
+      <w:r>
+        <w:rPr>
+          <w:rStyle w:val="VerbatimChar"/>
+        </w:rPr>
+        <w:t xml:space="preserve">#&gt;  memoise       2.0.1      2021-11-26 [1] CRAN (R 4.1.0)</w:t>
+      </w:r>
+      <w:r>
+        <w:br/>
+      </w:r>
+      <w:r>
+        <w:rPr>
+          <w:rStyle w:val="VerbatimChar"/>
+        </w:rPr>
+        <w:t xml:space="preserve">#&gt;  munsell       0.5.0      2018-06-12 [1] CRAN (R 4.1.0)</w:t>
+      </w:r>
+      <w:r>
+        <w:br/>
+      </w:r>
+      <w:r>
+        <w:rPr>
+          <w:rStyle w:val="VerbatimChar"/>
+        </w:rPr>
+        <w:t xml:space="preserve">#&gt;  pillar        1.6.4      2021-10-18 [1] CRAN (R 4.1.0)</w:t>
+      </w:r>
+      <w:r>
+        <w:br/>
+      </w:r>
+      <w:r>
+        <w:rPr>
+          <w:rStyle w:val="VerbatimChar"/>
+        </w:rPr>
+        <w:t xml:space="preserve">#&gt;  pkgbuild      1.2.0      2020-12-15 [1] CRAN (R 4.1.0)</w:t>
+      </w:r>
+      <w:r>
+        <w:br/>
+      </w:r>
+      <w:r>
+        <w:rPr>
+          <w:rStyle w:val="VerbatimChar"/>
+        </w:rPr>
+        <w:t xml:space="preserve">#&gt;  pkgconfig     2.0.3      2019-09-22 [1] CRAN (R 4.1.0)</w:t>
+      </w:r>
+      <w:r>
+        <w:br/>
+      </w:r>
+      <w:r>
+        <w:rPr>
+          <w:rStyle w:val="VerbatimChar"/>
+        </w:rPr>
+        <w:t xml:space="preserve">#&gt;  pkgload       1.2.3      2021-10-13 [1] CRAN (R 4.1.0)</w:t>
+      </w:r>
+      <w:r>
+        <w:br/>
+      </w:r>
+      <w:r>
+        <w:rPr>
+          <w:rStyle w:val="VerbatimChar"/>
+        </w:rPr>
+        <w:t xml:space="preserve">#&gt;  prettyunits   1.1.1      2020-01-24 [1] CRAN (R 4.1.0)</w:t>
+      </w:r>
+      <w:r>
+        <w:br/>
+      </w:r>
+      <w:r>
+        <w:rPr>
+          <w:rStyle w:val="VerbatimChar"/>
+        </w:rPr>
+        <w:t xml:space="preserve">#&gt;  processx      3.5.2      2021-04-30 [1] CRAN (R 4.1.0)</w:t>
+      </w:r>
+      <w:r>
+        <w:br/>
+      </w:r>
+      <w:r>
+        <w:rPr>
+          <w:rStyle w:val="VerbatimChar"/>
+        </w:rPr>
+        <w:t xml:space="preserve">#&gt;  ps            1.6.0      2021-02-28 [1] CRAN (R 4.1.0)</w:t>
+      </w:r>
+      <w:r>
+        <w:br/>
+      </w:r>
+      <w:r>
+        <w:rPr>
+          <w:rStyle w:val="VerbatimChar"/>
+        </w:rPr>
+        <w:t xml:space="preserve">#&gt;  purrr         0.3.4      2020-04-17 [1] CRAN (R 4.1.0)</w:t>
+      </w:r>
+      <w:r>
+        <w:br/>
+      </w:r>
+      <w:r>
+        <w:rPr>
+          <w:rStyle w:val="VerbatimChar"/>
+        </w:rPr>
+        <w:t xml:space="preserve">#&gt;  R6            2.5.1      2021-08-19 [1] CRAN (R 4.1.0)</w:t>
+      </w:r>
+      <w:r>
+        <w:br/>
+      </w:r>
+      <w:r>
+        <w:rPr>
+          <w:rStyle w:val="VerbatimChar"/>
+        </w:rPr>
+        <w:t xml:space="preserve">#&gt;  remotes       2.4.1      2021-09-29 [1] CRAN (R 4.1.0)</w:t>
+      </w:r>
+      <w:r>
+        <w:br/>
+      </w:r>
+      <w:r>
+        <w:rPr>
+          <w:rStyle w:val="VerbatimChar"/>
+        </w:rPr>
+        <w:t xml:space="preserve">#&gt;  rlang         0.4.12     2021-10-18 [1] CRAN (R 4.1.0)</w:t>
+      </w:r>
+      <w:r>
+        <w:br/>
+      </w:r>
+      <w:r>
+        <w:rPr>
+          <w:rStyle w:val="VerbatimChar"/>
+        </w:rPr>
+        <w:t xml:space="preserve">#&gt;  rmarkdown     2.11       2021-09-14 [1] CRAN (R 4.1.0)</w:t>
+      </w:r>
+      <w:r>
+        <w:br/>
+      </w:r>
+      <w:r>
+        <w:rPr>
+          <w:rStyle w:val="VerbatimChar"/>
+        </w:rPr>
+        <w:t xml:space="preserve">#&gt;  rprojroot     2.0.2      2020-11-15 [1] CRAN (R 4.1.0)</w:t>
+      </w:r>
+      <w:r>
+        <w:br/>
+      </w:r>
+      <w:r>
+        <w:rPr>
+          <w:rStyle w:val="VerbatimChar"/>
+        </w:rPr>
+        <w:t xml:space="preserve">#&gt;  rstudioapi    0.13       2020-11-12 [1] CRAN (R 4.1.0)</w:t>
+      </w:r>
+      <w:r>
+        <w:br/>
+      </w:r>
+      <w:r>
+        <w:rPr>
+          <w:rStyle w:val="VerbatimChar"/>
+        </w:rPr>
+        <w:t xml:space="preserve">#&gt;  scales        1.1.1      2020-05-11 [1] CRAN (R 4.1.0)</w:t>
+      </w:r>
+      <w:r>
+        <w:br/>
+      </w:r>
+      <w:r>
+        <w:rPr>
+          <w:rStyle w:val="VerbatimChar"/>
+        </w:rPr>
+        <w:t xml:space="preserve">#&gt;  sessioninfo   1.2.1      2021-11-02 [1] CRAN (R 4.1.0)</w:t>
+      </w:r>
+      <w:r>
+        <w:br/>
+      </w:r>
+      <w:r>
+        <w:rPr>
+          <w:rStyle w:val="VerbatimChar"/>
+        </w:rPr>
+        <w:t xml:space="preserve">#&gt;  stringi       1.7.6      2021-11-29 [1] CRAN (R 4.1.1)</w:t>
+      </w:r>
+      <w:r>
+        <w:br/>
+      </w:r>
+      <w:r>
+        <w:rPr>
+          <w:rStyle w:val="VerbatimChar"/>
+        </w:rPr>
+        <w:t xml:space="preserve">#&gt;  stringr       1.4.0      2019-02-10 [1] CRAN (R 4.1.0)</w:t>
+      </w:r>
+      <w:r>
+        <w:br/>
+      </w:r>
+      <w:r>
+        <w:rPr>
+          <w:rStyle w:val="VerbatimChar"/>
+        </w:rPr>
+        <w:t xml:space="preserve">#&gt;  testthat      3.1.0      2021-10-04 [1] CRAN (R 4.1.0)</w:t>
+      </w:r>
+      <w:r>
+        <w:br/>
+      </w:r>
+      <w:r>
+        <w:rPr>
+          <w:rStyle w:val="VerbatimChar"/>
+        </w:rPr>
+        <w:t xml:space="preserve">#&gt;  tibble        3.1.6      2021-11-07 [1] CRAN (R 4.1.0)</w:t>
+      </w:r>
+      <w:r>
+        <w:br/>
+      </w:r>
+      <w:r>
+        <w:rPr>
+          <w:rStyle w:val="VerbatimChar"/>
+        </w:rPr>
+        <w:t xml:space="preserve">#&gt;  tidyselect    1.1.1      2021-04-30 [1] CRAN (R 4.1.0)</w:t>
+      </w:r>
+      <w:r>
+        <w:br/>
+      </w:r>
+      <w:r>
+        <w:rPr>
+          <w:rStyle w:val="VerbatimChar"/>
+        </w:rPr>
+        <w:t xml:space="preserve">#&gt;  usethis       2.1.3      2021-10-27 [1] CRAN (R 4.1.0)</w:t>
+      </w:r>
+      <w:r>
+        <w:br/>
+      </w:r>
+      <w:r>
+        <w:rPr>
+          <w:rStyle w:val="VerbatimChar"/>
+        </w:rPr>
+        <w:t xml:space="preserve">#&gt;  utf8          1.2.2      2021-07-24 [1] CRAN (R 4.1.0)</w:t>
+      </w:r>
+      <w:r>
+        <w:br/>
+      </w:r>
+      <w:r>
+        <w:rPr>
+          <w:rStyle w:val="VerbatimChar"/>
+        </w:rPr>
+        <w:t xml:space="preserve">#&gt;  vctrs         0.3.8      2021-04-29 [1] CRAN (R 4.1.0)</w:t>
+      </w:r>
+      <w:r>
+        <w:br/>
+      </w:r>
+      <w:r>
+        <w:rPr>
+          <w:rStyle w:val="VerbatimChar"/>
+        </w:rPr>
+        <w:t xml:space="preserve">#&gt;  withr         2.4.2      2021-04-18 [1] CRAN (R 4.1.0)</w:t>
+      </w:r>
+      <w:r>
+        <w:br/>
+      </w:r>
+      <w:r>
+        <w:rPr>
+          <w:rStyle w:val="VerbatimChar"/>
+        </w:rPr>
+        <w:t xml:space="preserve">#&gt;  xfun          0.28       2021-11-04 [1] CRAN (R 4.1.0)</w:t>
+      </w:r>
+      <w:r>
+        <w:br/>
+      </w:r>
+      <w:r>
+        <w:rPr>
+          <w:rStyle w:val="VerbatimChar"/>
+        </w:rPr>
+        <w:t xml:space="preserve">#&gt;  yaml          2.2.1      2020-02-01 [1] CRAN (R 4.1.0)</w:t>
+      </w:r>
+      <w:r>
+        <w:br/>
+      </w:r>
+      <w:r>
+        <w:rPr>
+          <w:rStyle w:val="VerbatimChar"/>
+        </w:rPr>
+        <w:t xml:space="preserve">#&gt; </w:t>
+      </w:r>
+      <w:r>
+        <w:br/>
+      </w:r>
+      <w:r>
+        <w:rPr>
+          <w:rStyle w:val="VerbatimChar"/>
+        </w:rPr>
+        <w:t xml:space="preserve">#&gt;  [1] /Library/Frameworks/R.framework/Versions/4.1/Resources/library</w:t>
+      </w:r>
+      <w:r>
+        <w:br/>
+      </w:r>
+      <w:r>
+        <w:rPr>
+          <w:rStyle w:val="VerbatimChar"/>
+        </w:rPr>
+        <w:t xml:space="preserve">#&gt; </w:t>
+      </w:r>
+      <w:r>
+        <w:br/>
+      </w:r>
+      <w:r>
+        <w:rPr>
+          <w:rStyle w:val="VerbatimChar"/>
+        </w:rPr>
+        <w:t xml:space="preserve">#&gt; ──────────────────────────────────────────────────────────────────────────────</w:t>
       </w:r>
     </w:p>
     <w:p>
-      <w:r>
-        <w:br w:type="page"/>
-      </w:r>
-    </w:p>
-    <w:bookmarkEnd w:id="29"/>
-    <w:bookmarkStart w:id="33" w:name="references"/>
-    <w:p>
-      <w:pPr>
-        <w:pStyle w:val="Heading1"/>
-      </w:pPr>
-      <w:r>
-        <w:rPr>
-          <w:rStyle w:val="SectionNumber"/>
-        </w:rPr>
-        <w:t xml:space="preserve">8</w:t>
-      </w:r>
-      <w:r>
-        <w:tab/>
-      </w:r>
-      <w:r>
-        <w:t xml:space="preserve">References</w:t>
-      </w:r>
-    </w:p>
-    <w:bookmarkStart w:id="31" w:name="refs"/>
-    <w:bookmarkStart w:id="30" w:name="ref-hirt2017"/>
-    <w:p>
-      <w:pPr>
-        <w:pStyle w:val="Bibliography"/>
-      </w:pPr>
-      <w:r>
-        <w:t xml:space="preserve">1.</w:t>
-      </w:r>
-      <w:r>
-        <w:t xml:space="preserve"> </w:t>
-      </w:r>
-      <w:r>
-        <w:t xml:space="preserve">	</w:t>
-      </w:r>
-      <w:r>
-        <w:t xml:space="preserve">Hirt, M. R., Jetz, W., Rall, B. C. &amp; Brose, U. A general scaling law reveals why the largest animals are not the fastest.</w:t>
-      </w:r>
-      <w:r>
-        <w:t xml:space="preserve"> </w:t>
-      </w:r>
-      <w:r>
-        <w:rPr>
-          <w:iCs/>
-          <w:i/>
-        </w:rPr>
-        <w:t xml:space="preserve">Nature Ecology &amp; Evolution</w:t>
-      </w:r>
-      <w:r>
-        <w:t xml:space="preserve"> </w:t>
-      </w:r>
-      <w:r>
-        <w:rPr>
-          <w:bCs/>
-          <w:b/>
-        </w:rPr>
-        <w:t xml:space="preserve">1</w:t>
-      </w:r>
-      <w:r>
-        <w:t xml:space="preserve">, 1116–1122 (2017).</w:t>
-      </w:r>
-    </w:p>
-    <w:bookmarkEnd w:id="30"/>
-    <w:bookmarkEnd w:id="31"/>
-    <w:p>
-      <w:r>
-        <w:br w:type="page"/>
-      </w:r>
-    </w:p>
-    <w:bookmarkStart w:id="32" w:name="colophon"/>
-    <w:p>
-      <w:pPr>
-        <w:pStyle w:val="Heading3"/>
-      </w:pPr>
-      <w:r>
-        <w:rPr>
-          <w:rStyle w:val="SectionNumber"/>
-        </w:rPr>
-        <w:t xml:space="preserve">8.0.1</w:t>
-      </w:r>
-      <w:r>
-        <w:tab/>
-      </w:r>
-      <w:r>
-        <w:t xml:space="preserve">Colophon</w:t>
+      <w:pPr>
+        <w:pStyle w:val="FirstParagraph"/>
+      </w:pPr>
+      <w:r>
+        <w:t xml:space="preserve">The current Git commit details are:</w:t>
       </w:r>
     </w:p>
     <w:p>
       <w:pPr>
-        <w:pStyle w:val="FirstParagraph"/>
-      </w:pPr>
-      <w:r>
-        <w:t xml:space="preserve">This report was generated on 2021-11-30 09:40:30 using the following computational environment and dependencies:</w:t>
+        <w:pStyle w:val="SourceCode"/>
+      </w:pPr>
+      <w:r>
+        <w:rPr>
+          <w:rStyle w:val="VerbatimChar"/>
+        </w:rPr>
+        <w:t xml:space="preserve">#&gt; Local:    main /Users/gabep/Desktop/Stanford/bios207/maxspeed</w:t>
+      </w:r>
+      <w:r>
+        <w:br/>
+      </w:r>
+      <w:r>
+        <w:rPr>
+          <w:rStyle w:val="VerbatimChar"/>
+        </w:rPr>
+        <w:t xml:space="preserve">#&gt; Remote:   main @ origin (https://github.com/gpreising/maxspeed)</w:t>
+      </w:r>
+      <w:r>
+        <w:br/>
+      </w:r>
+      <w:r>
+        <w:rPr>
+          <w:rStyle w:val="VerbatimChar"/>
+        </w:rPr>
+        <w:t xml:space="preserve">#&gt; Head:     [8f69632] 2021-11-30: updated figure reference</w:t>
       </w:r>
     </w:p>
-    <w:p>
-      <w:pPr>
-        <w:pStyle w:val="SourceCode"/>
-      </w:pPr>
-      <w:r>
-        <w:rPr>
-          <w:rStyle w:val="VerbatimChar"/>
-        </w:rPr>
-        <w:t xml:space="preserve">#&gt; ─ Session info  👩🏻‍🦲  🕠  🧒🏼   ─────────────────────────────────────────────────</w:t>
-      </w:r>
-      <w:r>
-        <w:br/>
-      </w:r>
-      <w:r>
-        <w:rPr>
-          <w:rStyle w:val="VerbatimChar"/>
-        </w:rPr>
-        <w:t xml:space="preserve">#&gt;  hash: woman: light skin tone, bald, five-thirty, child: medium-light skin tone</w:t>
-      </w:r>
-      <w:r>
-        <w:br/>
-      </w:r>
-      <w:r>
-        <w:rPr>
-          <w:rStyle w:val="VerbatimChar"/>
-        </w:rPr>
-        <w:t xml:space="preserve">#&gt; </w:t>
-      </w:r>
-      <w:r>
-        <w:br/>
-      </w:r>
-      <w:r>
-        <w:rPr>
-          <w:rStyle w:val="VerbatimChar"/>
-        </w:rPr>
-        <w:t xml:space="preserve">#&gt;  setting  value</w:t>
-      </w:r>
-      <w:r>
-        <w:br/>
-      </w:r>
-      <w:r>
-        <w:rPr>
-          <w:rStyle w:val="VerbatimChar"/>
-        </w:rPr>
-        <w:t xml:space="preserve">#&gt;  version  R version 4.1.1 (2021-08-10)</w:t>
-      </w:r>
-      <w:r>
-        <w:br/>
-      </w:r>
-      <w:r>
-        <w:rPr>
-          <w:rStyle w:val="VerbatimChar"/>
-        </w:rPr>
-        <w:t xml:space="preserve">#&gt;  os       macOS Big Sur 10.16</w:t>
-      </w:r>
-      <w:r>
-        <w:br/>
-      </w:r>
-      <w:r>
-        <w:rPr>
-          <w:rStyle w:val="VerbatimChar"/>
-        </w:rPr>
-        <w:t xml:space="preserve">#&gt;  system   x86_64, darwin17.0</w:t>
-      </w:r>
-      <w:r>
-        <w:br/>
-      </w:r>
-      <w:r>
-        <w:rPr>
-          <w:rStyle w:val="VerbatimChar"/>
-        </w:rPr>
-        <w:t xml:space="preserve">#&gt;  ui       X11</w:t>
-      </w:r>
-      <w:r>
-        <w:br/>
-      </w:r>
-      <w:r>
-        <w:rPr>
-          <w:rStyle w:val="VerbatimChar"/>
-        </w:rPr>
-        <w:t xml:space="preserve">#&gt;  language (EN)</w:t>
-      </w:r>
-      <w:r>
-        <w:br/>
-      </w:r>
-      <w:r>
-        <w:rPr>
-          <w:rStyle w:val="VerbatimChar"/>
-        </w:rPr>
-        <w:t xml:space="preserve">#&gt;  collate  en_US.UTF-8</w:t>
-      </w:r>
-      <w:r>
-        <w:br/>
-      </w:r>
-      <w:r>
-        <w:rPr>
-          <w:rStyle w:val="VerbatimChar"/>
-        </w:rPr>
-        <w:t xml:space="preserve">#&gt;  ctype    en_US.UTF-8</w:t>
-      </w:r>
-      <w:r>
-        <w:br/>
-      </w:r>
-      <w:r>
-        <w:rPr>
-          <w:rStyle w:val="VerbatimChar"/>
-        </w:rPr>
-        <w:t xml:space="preserve">#&gt;  tz       America/Los_Angeles</w:t>
-      </w:r>
-      <w:r>
-        <w:br/>
-      </w:r>
-      <w:r>
-        <w:rPr>
-          <w:rStyle w:val="VerbatimChar"/>
-        </w:rPr>
-        <w:t xml:space="preserve">#&gt;  date     2021-11-30</w:t>
-      </w:r>
-      <w:r>
-        <w:br/>
-      </w:r>
-      <w:r>
-        <w:rPr>
-          <w:rStyle w:val="VerbatimChar"/>
-        </w:rPr>
-        <w:t xml:space="preserve">#&gt;  pandoc   2.11.4 @ /private/var/folders/q1/p49blfh10mb757vn308yc7v00000gn/T/AppTranslocation/69BA6565-7009-4305-8BA7-24AB1C7A2A47/d/RStudio.app/Contents/MacOS/pandoc/ (via rmarkdown)</w:t>
-      </w:r>
-      <w:r>
-        <w:br/>
-      </w:r>
-      <w:r>
-        <w:rPr>
-          <w:rStyle w:val="VerbatimChar"/>
-        </w:rPr>
-        <w:t xml:space="preserve">#&gt; </w:t>
-      </w:r>
-      <w:r>
-        <w:br/>
-      </w:r>
-      <w:r>
-        <w:rPr>
-          <w:rStyle w:val="VerbatimChar"/>
-        </w:rPr>
-        <w:t xml:space="preserve">#&gt; ─ Packages ───────────────────────────────────────────────────────────────────</w:t>
-      </w:r>
-      <w:r>
-        <w:br/>
-      </w:r>
-      <w:r>
-        <w:rPr>
-          <w:rStyle w:val="VerbatimChar"/>
-        </w:rPr>
-        <w:t xml:space="preserve">#&gt;  package     * version    date (UTC) lib source</w:t>
-      </w:r>
-      <w:r>
-        <w:br/>
-      </w:r>
-      <w:r>
-        <w:rPr>
-          <w:rStyle w:val="VerbatimChar"/>
-        </w:rPr>
-        <w:t xml:space="preserve">#&gt;  assertthat    0.2.1      2019-03-21 [1] CRAN (R 4.1.0)</w:t>
-      </w:r>
-      <w:r>
-        <w:br/>
-      </w:r>
-      <w:r>
-        <w:rPr>
-          <w:rStyle w:val="VerbatimChar"/>
-        </w:rPr>
-        <w:t xml:space="preserve">#&gt;  bookdown      0.24       2021-09-02 [1] CRAN (R 4.1.0)</w:t>
-      </w:r>
-      <w:r>
-        <w:br/>
-      </w:r>
-      <w:r>
-        <w:rPr>
-          <w:rStyle w:val="VerbatimChar"/>
-        </w:rPr>
-        <w:t xml:space="preserve">#&gt;  cachem        1.0.6      2021-08-19 [1] CRAN (R 4.1.0)</w:t>
-      </w:r>
-      <w:r>
-        <w:br/>
-      </w:r>
-      <w:r>
-        <w:rPr>
-          <w:rStyle w:val="VerbatimChar"/>
-        </w:rPr>
-        <w:t xml:space="preserve">#&gt;  callr         3.7.0      2021-04-20 [1] CRAN (R 4.1.0)</w:t>
-      </w:r>
-      <w:r>
-        <w:br/>
-      </w:r>
-      <w:r>
-        <w:rPr>
-          <w:rStyle w:val="VerbatimChar"/>
-        </w:rPr>
-        <w:t xml:space="preserve">#&gt;  cli           3.1.0      2021-10-27 [1] CRAN (R 4.1.0)</w:t>
-      </w:r>
-      <w:r>
-        <w:br/>
-      </w:r>
-      <w:r>
-        <w:rPr>
-          <w:rStyle w:val="VerbatimChar"/>
-        </w:rPr>
-        <w:t xml:space="preserve">#&gt;  colorspace    2.0-2      2021-06-24 [1] CRAN (R 4.1.0)</w:t>
-      </w:r>
-      <w:r>
-        <w:br/>
-      </w:r>
-      <w:r>
-        <w:rPr>
-          <w:rStyle w:val="VerbatimChar"/>
-        </w:rPr>
-        <w:t xml:space="preserve">#&gt;  crayon        1.4.2      2021-10-29 [1] CRAN (R 4.1.0)</w:t>
-      </w:r>
-      <w:r>
-        <w:br/>
-      </w:r>
-      <w:r>
-        <w:rPr>
-          <w:rStyle w:val="VerbatimChar"/>
-        </w:rPr>
-        <w:t xml:space="preserve">#&gt;  DBI           1.1.1      2021-01-15 [1] CRAN (R 4.1.0)</w:t>
-      </w:r>
-      <w:r>
-        <w:br/>
-      </w:r>
-      <w:r>
-        <w:rPr>
-          <w:rStyle w:val="VerbatimChar"/>
-        </w:rPr>
-        <w:t xml:space="preserve">#&gt;  desc          1.4.0      2021-09-28 [1] CRAN (R 4.1.0)</w:t>
-      </w:r>
-      <w:r>
-        <w:br/>
-      </w:r>
-      <w:r>
-        <w:rPr>
-          <w:rStyle w:val="VerbatimChar"/>
-        </w:rPr>
-        <w:t xml:space="preserve">#&gt;  devtools      2.4.2      2021-06-07 [1] CRAN (R 4.1.0)</w:t>
-      </w:r>
-      <w:r>
-        <w:br/>
-      </w:r>
-      <w:r>
-        <w:rPr>
-          <w:rStyle w:val="VerbatimChar"/>
-        </w:rPr>
-        <w:t xml:space="preserve">#&gt;  digest        0.6.28     2021-09-23 [1] CRAN (R 4.1.0)</w:t>
-      </w:r>
-      <w:r>
-        <w:br/>
-      </w:r>
-      <w:r>
-        <w:rPr>
-          <w:rStyle w:val="VerbatimChar"/>
-        </w:rPr>
-        <w:t xml:space="preserve">#&gt;  dplyr       * 1.0.7      2021-06-18 [1] CRAN (R 4.1.0)</w:t>
-      </w:r>
-      <w:r>
-        <w:br/>
-      </w:r>
-      <w:r>
-        <w:rPr>
-          <w:rStyle w:val="VerbatimChar"/>
-        </w:rPr>
-        <w:t xml:space="preserve">#&gt;  ellipsis      0.3.2      2021-04-29 [1] CRAN (R 4.1.0)</w:t>
-      </w:r>
-      <w:r>
-        <w:br/>
-      </w:r>
-      <w:r>
-        <w:rPr>
-          <w:rStyle w:val="VerbatimChar"/>
-        </w:rPr>
-        <w:t xml:space="preserve">#&gt;  evaluate      0.14       2019-05-28 [1] CRAN (R 4.1.0)</w:t>
-      </w:r>
-      <w:r>
-        <w:br/>
-      </w:r>
-      <w:r>
-        <w:rPr>
-          <w:rStyle w:val="VerbatimChar"/>
-        </w:rPr>
-        <w:t xml:space="preserve">#&gt;  fansi         0.5.0      2021-05-25 [1] CRAN (R 4.1.0)</w:t>
-      </w:r>
-      <w:r>
-        <w:br/>
-      </w:r>
-      <w:r>
-        <w:rPr>
-          <w:rStyle w:val="VerbatimChar"/>
-        </w:rPr>
-        <w:t xml:space="preserve">#&gt;  farver        2.1.0      2021-02-28 [1] CRAN (R 4.1.0)</w:t>
-      </w:r>
-      <w:r>
-        <w:br/>
-      </w:r>
-      <w:r>
-        <w:rPr>
-          <w:rStyle w:val="VerbatimChar"/>
-        </w:rPr>
-        <w:t xml:space="preserve">#&gt;  fastmap       1.1.0      2021-01-25 [1] CRAN (R 4.1.0)</w:t>
-      </w:r>
-      <w:r>
-        <w:br/>
-      </w:r>
-      <w:r>
-        <w:rPr>
-          <w:rStyle w:val="VerbatimChar"/>
-        </w:rPr>
-        <w:t xml:space="preserve">#&gt;  fs            1.5.0      2020-07-31 [1] CRAN (R 4.1.0)</w:t>
-      </w:r>
-      <w:r>
-        <w:br/>
-      </w:r>
-      <w:r>
-        <w:rPr>
-          <w:rStyle w:val="VerbatimChar"/>
-        </w:rPr>
-        <w:t xml:space="preserve">#&gt;  generics      0.1.0      2020-10-31 [1] CRAN (R 4.1.0)</w:t>
-      </w:r>
-      <w:r>
-        <w:br/>
-      </w:r>
-      <w:r>
-        <w:rPr>
-          <w:rStyle w:val="VerbatimChar"/>
-        </w:rPr>
-        <w:t xml:space="preserve">#&gt;  ggplot2     * 3.3.5      2021-06-25 [1] CRAN (R 4.1.0)</w:t>
-      </w:r>
-      <w:r>
-        <w:br/>
-      </w:r>
-      <w:r>
-        <w:rPr>
-          <w:rStyle w:val="VerbatimChar"/>
-        </w:rPr>
-        <w:t xml:space="preserve">#&gt;  glue          1.5.0      2021-11-07 [1] CRAN (R 4.1.0)</w:t>
-      </w:r>
-      <w:r>
-        <w:br/>
-      </w:r>
-      <w:r>
-        <w:rPr>
-          <w:rStyle w:val="VerbatimChar"/>
-        </w:rPr>
-        <w:t xml:space="preserve">#&gt;  gtable        0.3.0      2019-03-25 [1] CRAN (R 4.1.0)</w:t>
-      </w:r>
-      <w:r>
-        <w:br/>
-      </w:r>
-      <w:r>
-        <w:rPr>
-          <w:rStyle w:val="VerbatimChar"/>
-        </w:rPr>
-        <w:t xml:space="preserve">#&gt;  highr         0.9        2021-04-16 [1] CRAN (R 4.1.0)</w:t>
-      </w:r>
-      <w:r>
-        <w:br/>
-      </w:r>
-      <w:r>
-        <w:rPr>
-          <w:rStyle w:val="VerbatimChar"/>
-        </w:rPr>
-        <w:t xml:space="preserve">#&gt;  htmltools     0.5.2      2021-08-25 [1] CRAN (R 4.1.0)</w:t>
-      </w:r>
-      <w:r>
-        <w:br/>
-      </w:r>
-      <w:r>
-        <w:rPr>
-          <w:rStyle w:val="VerbatimChar"/>
-        </w:rPr>
-        <w:t xml:space="preserve">#&gt;  knitr         1.36       2021-09-29 [1] CRAN (R 4.1.0)</w:t>
-      </w:r>
-      <w:r>
-        <w:br/>
-      </w:r>
-      <w:r>
-        <w:rPr>
-          <w:rStyle w:val="VerbatimChar"/>
-        </w:rPr>
-        <w:t xml:space="preserve">#&gt;  lifecycle     1.0.1      2021-09-24 [1] CRAN (R 4.1.0)</w:t>
-      </w:r>
-      <w:r>
-        <w:br/>
-      </w:r>
-      <w:r>
-        <w:rPr>
-          <w:rStyle w:val="VerbatimChar"/>
-        </w:rPr>
-        <w:t xml:space="preserve">#&gt;  magrittr      2.0.1      2020-11-17 [1] CRAN (R 4.1.0)</w:t>
-      </w:r>
-      <w:r>
-        <w:br/>
-      </w:r>
-      <w:r>
-        <w:rPr>
-          <w:rStyle w:val="VerbatimChar"/>
-        </w:rPr>
-        <w:t xml:space="preserve">#&gt;  maxspeed    * 0.0.0.9000 2021-11-29 [1] local</w:t>
-      </w:r>
-      <w:r>
-        <w:br/>
-      </w:r>
-      <w:r>
-        <w:rPr>
-          <w:rStyle w:val="VerbatimChar"/>
-        </w:rPr>
-        <w:t xml:space="preserve">#&gt;  memoise       2.0.1      2021-11-26 [1] CRAN (R 4.1.0)</w:t>
-      </w:r>
-      <w:r>
-        <w:br/>
-      </w:r>
-      <w:r>
-        <w:rPr>
-          <w:rStyle w:val="VerbatimChar"/>
-        </w:rPr>
-        <w:t xml:space="preserve">#&gt;  munsell       0.5.0      2018-06-12 [1] CRAN (R 4.1.0)</w:t>
-      </w:r>
-      <w:r>
-        <w:br/>
-      </w:r>
-      <w:r>
-        <w:rPr>
-          <w:rStyle w:val="VerbatimChar"/>
-        </w:rPr>
-        <w:t xml:space="preserve">#&gt;  pillar        1.6.4      2021-10-18 [1] CRAN (R 4.1.0)</w:t>
-      </w:r>
-      <w:r>
-        <w:br/>
-      </w:r>
-      <w:r>
-        <w:rPr>
-          <w:rStyle w:val="VerbatimChar"/>
-        </w:rPr>
-        <w:t xml:space="preserve">#&gt;  pkgbuild      1.2.0      2020-12-15 [1] CRAN (R 4.1.0)</w:t>
-      </w:r>
-      <w:r>
-        <w:br/>
-      </w:r>
-      <w:r>
-        <w:rPr>
-          <w:rStyle w:val="VerbatimChar"/>
-        </w:rPr>
-        <w:t xml:space="preserve">#&gt;  pkgconfig     2.0.3      2019-09-22 [1] CRAN (R 4.1.0)</w:t>
-      </w:r>
-      <w:r>
-        <w:br/>
-      </w:r>
-      <w:r>
-        <w:rPr>
-          <w:rStyle w:val="VerbatimChar"/>
-        </w:rPr>
-        <w:t xml:space="preserve">#&gt;  pkgload       1.2.3      2021-10-13 [1] CRAN (R 4.1.0)</w:t>
-      </w:r>
-      <w:r>
-        <w:br/>
-      </w:r>
-      <w:r>
-        <w:rPr>
-          <w:rStyle w:val="VerbatimChar"/>
-        </w:rPr>
-        <w:t xml:space="preserve">#&gt;  prettyunits   1.1.1      2020-01-24 [1] CRAN (R 4.1.0)</w:t>
-      </w:r>
-      <w:r>
-        <w:br/>
-      </w:r>
-      <w:r>
-        <w:rPr>
-          <w:rStyle w:val="VerbatimChar"/>
-        </w:rPr>
-        <w:t xml:space="preserve">#&gt;  processx      3.5.2      2021-04-30 [1] CRAN (R 4.1.0)</w:t>
-      </w:r>
-      <w:r>
-        <w:br/>
-      </w:r>
-      <w:r>
-        <w:rPr>
-          <w:rStyle w:val="VerbatimChar"/>
-        </w:rPr>
-        <w:t xml:space="preserve">#&gt;  ps            1.6.0      2021-02-28 [1] CRAN (R 4.1.0)</w:t>
-      </w:r>
-      <w:r>
-        <w:br/>
-      </w:r>
-      <w:r>
-        <w:rPr>
-          <w:rStyle w:val="VerbatimChar"/>
-        </w:rPr>
-        <w:t xml:space="preserve">#&gt;  purrr         0.3.4      2020-04-17 [1] CRAN (R 4.1.0)</w:t>
-      </w:r>
-      <w:r>
-        <w:br/>
-      </w:r>
-      <w:r>
-        <w:rPr>
-          <w:rStyle w:val="VerbatimChar"/>
-        </w:rPr>
-        <w:t xml:space="preserve">#&gt;  R6            2.5.1      2021-08-19 [1] CRAN (R 4.1.0)</w:t>
-      </w:r>
-      <w:r>
-        <w:br/>
-      </w:r>
-      <w:r>
-        <w:rPr>
-          <w:rStyle w:val="VerbatimChar"/>
-        </w:rPr>
-        <w:t xml:space="preserve">#&gt;  remotes       2.4.1      2021-09-29 [1] CRAN (R 4.1.0)</w:t>
-      </w:r>
-      <w:r>
-        <w:br/>
-      </w:r>
-      <w:r>
-        <w:rPr>
-          <w:rStyle w:val="VerbatimChar"/>
-        </w:rPr>
-        <w:t xml:space="preserve">#&gt;  rlang         0.4.12     2021-10-18 [1] CRAN (R 4.1.0)</w:t>
-      </w:r>
-      <w:r>
-        <w:br/>
-      </w:r>
-      <w:r>
-        <w:rPr>
-          <w:rStyle w:val="VerbatimChar"/>
-        </w:rPr>
-        <w:t xml:space="preserve">#&gt;  rmarkdown     2.11       2021-09-14 [1] CRAN (R 4.1.0)</w:t>
-      </w:r>
-      <w:r>
-        <w:br/>
-      </w:r>
-      <w:r>
-        <w:rPr>
-          <w:rStyle w:val="VerbatimChar"/>
-        </w:rPr>
-        <w:t xml:space="preserve">#&gt;  rprojroot     2.0.2      2020-11-15 [1] CRAN (R 4.1.0)</w:t>
-      </w:r>
-      <w:r>
-        <w:br/>
-      </w:r>
-      <w:r>
-        <w:rPr>
-          <w:rStyle w:val="VerbatimChar"/>
-        </w:rPr>
-        <w:t xml:space="preserve">#&gt;  rstudioapi    0.13       2020-11-12 [1] CRAN (R 4.1.0)</w:t>
-      </w:r>
-      <w:r>
-        <w:br/>
-      </w:r>
-      <w:r>
-        <w:rPr>
-          <w:rStyle w:val="VerbatimChar"/>
-        </w:rPr>
-        <w:t xml:space="preserve">#&gt;  scales        1.1.1      2020-05-11 [1] CRAN (R 4.1.0)</w:t>
-      </w:r>
-      <w:r>
-        <w:br/>
-      </w:r>
-      <w:r>
-        <w:rPr>
-          <w:rStyle w:val="VerbatimChar"/>
-        </w:rPr>
-        <w:t xml:space="preserve">#&gt;  sessioninfo   1.2.1      2021-11-02 [1] CRAN (R 4.1.0)</w:t>
-      </w:r>
-      <w:r>
-        <w:br/>
-      </w:r>
-      <w:r>
-        <w:rPr>
-          <w:rStyle w:val="VerbatimChar"/>
-        </w:rPr>
-        <w:t xml:space="preserve">#&gt;  stringi       1.7.6      2021-11-29 [1] CRAN (R 4.1.1)</w:t>
-      </w:r>
-      <w:r>
-        <w:br/>
-      </w:r>
-      <w:r>
-        <w:rPr>
-          <w:rStyle w:val="VerbatimChar"/>
-        </w:rPr>
-        <w:t xml:space="preserve">#&gt;  stringr       1.4.0      2019-02-10 [1] CRAN (R 4.1.0)</w:t>
-      </w:r>
-      <w:r>
-        <w:br/>
-      </w:r>
-      <w:r>
-        <w:rPr>
-          <w:rStyle w:val="VerbatimChar"/>
-        </w:rPr>
-        <w:t xml:space="preserve">#&gt;  testthat      3.1.0      2021-10-04 [1] CRAN (R 4.1.0)</w:t>
-      </w:r>
-      <w:r>
-        <w:br/>
-      </w:r>
-      <w:r>
-        <w:rPr>
-          <w:rStyle w:val="VerbatimChar"/>
-        </w:rPr>
-        <w:t xml:space="preserve">#&gt;  tibble        3.1.6      2021-11-07 [1] CRAN (R 4.1.0)</w:t>
-      </w:r>
-      <w:r>
-        <w:br/>
-      </w:r>
-      <w:r>
-        <w:rPr>
-          <w:rStyle w:val="VerbatimChar"/>
-        </w:rPr>
-        <w:t xml:space="preserve">#&gt;  tidyselect    1.1.1      2021-04-30 [1] CRAN (R 4.1.0)</w:t>
-      </w:r>
-      <w:r>
-        <w:br/>
-      </w:r>
-      <w:r>
-        <w:rPr>
-          <w:rStyle w:val="VerbatimChar"/>
-        </w:rPr>
-        <w:t xml:space="preserve">#&gt;  usethis       2.1.3      2021-10-27 [1] CRAN (R 4.1.0)</w:t>
-      </w:r>
-      <w:r>
-        <w:br/>
-      </w:r>
-      <w:r>
-        <w:rPr>
-          <w:rStyle w:val="VerbatimChar"/>
-        </w:rPr>
-        <w:t xml:space="preserve">#&gt;  utf8          1.2.2      2021-07-24 [1] CRAN (R 4.1.0)</w:t>
-      </w:r>
-      <w:r>
-        <w:br/>
-      </w:r>
-      <w:r>
-        <w:rPr>
-          <w:rStyle w:val="VerbatimChar"/>
-        </w:rPr>
-        <w:t xml:space="preserve">#&gt;  vctrs         0.3.8      2021-04-29 [1] CRAN (R 4.1.0)</w:t>
-      </w:r>
-      <w:r>
-        <w:br/>
-      </w:r>
-      <w:r>
-        <w:rPr>
-          <w:rStyle w:val="VerbatimChar"/>
-        </w:rPr>
-        <w:t xml:space="preserve">#&gt;  withr         2.4.2      2021-04-18 [1] CRAN (R 4.1.0)</w:t>
-      </w:r>
-      <w:r>
-        <w:br/>
-      </w:r>
-      <w:r>
-        <w:rPr>
-          <w:rStyle w:val="VerbatimChar"/>
-        </w:rPr>
-        <w:t xml:space="preserve">#&gt;  xfun          0.28       2021-11-04 [1] CRAN (R 4.1.0)</w:t>
-      </w:r>
-      <w:r>
-        <w:br/>
-      </w:r>
-      <w:r>
-        <w:rPr>
-          <w:rStyle w:val="VerbatimChar"/>
-        </w:rPr>
-        <w:t xml:space="preserve">#&gt;  yaml          2.2.1      2020-02-01 [1] CRAN (R 4.1.0)</w:t>
-      </w:r>
-      <w:r>
-        <w:br/>
-      </w:r>
-      <w:r>
-        <w:rPr>
-          <w:rStyle w:val="VerbatimChar"/>
-        </w:rPr>
-        <w:t xml:space="preserve">#&gt; </w:t>
-      </w:r>
-      <w:r>
-        <w:br/>
-      </w:r>
-      <w:r>
-        <w:rPr>
-          <w:rStyle w:val="VerbatimChar"/>
-        </w:rPr>
-        <w:t xml:space="preserve">#&gt;  [1] /Library/Frameworks/R.framework/Versions/4.1/Resources/library</w:t>
-      </w:r>
-      <w:r>
-        <w:br/>
-      </w:r>
-      <w:r>
-        <w:rPr>
-          <w:rStyle w:val="VerbatimChar"/>
-        </w:rPr>
-        <w:t xml:space="preserve">#&gt; </w:t>
-      </w:r>
-      <w:r>
-        <w:br/>
-      </w:r>
-      <w:r>
-        <w:rPr>
-          <w:rStyle w:val="VerbatimChar"/>
-        </w:rPr>
-        <w:t xml:space="preserve">#&gt; ──────────────────────────────────────────────────────────────────────────────</w:t>
-      </w:r>
-    </w:p>
-    <w:p>
-      <w:pPr>
-        <w:pStyle w:val="FirstParagraph"/>
-      </w:pPr>
-      <w:r>
-        <w:t xml:space="preserve">The current Git commit details are:</w:t>
-      </w:r>
-    </w:p>
-    <w:p>
-      <w:pPr>
-        <w:pStyle w:val="SourceCode"/>
-      </w:pPr>
-      <w:r>
-        <w:rPr>
-          <w:rStyle w:val="VerbatimChar"/>
-        </w:rPr>
-        <w:t xml:space="preserve">#&gt; Local:    main /Users/gabep/Desktop/Stanford/bios207/maxspeed</w:t>
-      </w:r>
-      <w:r>
-        <w:br/>
-      </w:r>
-      <w:r>
-        <w:rPr>
-          <w:rStyle w:val="VerbatimChar"/>
-        </w:rPr>
-        <w:t xml:space="preserve">#&gt; Remote:   main @ origin (https://github.com/gpreising/maxspeed)</w:t>
-      </w:r>
-      <w:r>
-        <w:br/>
-      </w:r>
-      <w:r>
-        <w:rPr>
-          <w:rStyle w:val="VerbatimChar"/>
-        </w:rPr>
-        <w:t xml:space="preserve">#&gt; Head:     [d60accd] 2021-11-30: added citation with visual editing mode</w:t>
-      </w:r>
-    </w:p>
+    <w:bookmarkEnd w:id="31"/>
     <w:bookmarkEnd w:id="32"/>
-    <w:bookmarkEnd w:id="33"/>
     <w:sectPr>
       <w:pgSz w:w="12240" w:h="15840"/>
       <w:pgMar w:top="1440" w:right="1440" w:bottom="1440" w:left="1440" w:header="720" w:footer="720" w:gutter="0"/>

</xml_diff>